<commit_message>
add todos and start the submission file
</commit_message>
<xml_diff>
--- a/discovery_approach_description.docx
+++ b/discovery_approach_description.docx
@@ -382,31 +382,25 @@
               <w:rPr>
                 <w:b/>
                 <w:sz w:val="28"/>
-                <w:lang w:val="en-GB"/>
-              </w:rPr>
-            </w:pPr>
-          </w:p>
-          <w:p>
-            <w:pPr>
-              <w:spacing w:after="0" w:line="240" w:lineRule="auto"/>
-              <w:jc w:val="both"/>
+                <w:lang w:val="it-IT"/>
+              </w:rPr>
+            </w:pPr>
+            <w:r>
               <w:rPr>
                 <w:b/>
                 <w:sz w:val="28"/>
-                <w:lang w:val="en-GB"/>
-              </w:rPr>
-            </w:pPr>
-          </w:p>
-          <w:p>
-            <w:pPr>
-              <w:spacing w:after="0" w:line="240" w:lineRule="auto"/>
-              <w:jc w:val="both"/>
+                <w:lang w:val="it-IT"/>
+              </w:rPr>
+              <w:t>Todo: Spiegare l’approccio di R</w:t>
+            </w:r>
+            <w:r>
               <w:rPr>
                 <w:b/>
                 <w:sz w:val="28"/>
-                <w:lang w:val="en-GB"/>
-              </w:rPr>
-            </w:pPr>
+                <w:lang w:val="it-IT"/>
+              </w:rPr>
+              <w:t>affaele</w:t>
+            </w:r>
           </w:p>
           <w:p>
             <w:pPr>
@@ -415,7 +409,29 @@
               <w:rPr>
                 <w:b/>
                 <w:sz w:val="28"/>
-                <w:lang w:val="en-GB"/>
+                <w:lang w:val="it-IT"/>
+              </w:rPr>
+            </w:pPr>
+          </w:p>
+          <w:p>
+            <w:pPr>
+              <w:spacing w:after="0" w:line="240" w:lineRule="auto"/>
+              <w:jc w:val="both"/>
+              <w:rPr>
+                <w:b/>
+                <w:sz w:val="28"/>
+                <w:lang w:val="it-IT"/>
+              </w:rPr>
+            </w:pPr>
+          </w:p>
+          <w:p>
+            <w:pPr>
+              <w:spacing w:after="0" w:line="240" w:lineRule="auto"/>
+              <w:jc w:val="both"/>
+              <w:rPr>
+                <w:b/>
+                <w:sz w:val="28"/>
+                <w:lang w:val="it-IT"/>
               </w:rPr>
             </w:pPr>
           </w:p>
@@ -425,7 +441,7 @@
     <w:p>
       <w:pPr>
         <w:rPr>
-          <w:lang w:val="en-GB"/>
+          <w:lang w:val="it-IT"/>
         </w:rPr>
       </w:pPr>
     </w:p>
@@ -1561,27 +1577,7 @@
           <w:color w:val="303030"/>
           <w:lang w:val="en-GB"/>
         </w:rPr>
-        <w:t xml:space="preserve">compare the approach used to the state of the art, </w:t>
-      </w:r>
-      <w:proofErr w:type="gramStart"/>
-      <w:r>
-        <w:rPr>
-          <w:rFonts w:ascii="Calibri" w:eastAsia="Calibri" w:hAnsi="Calibri" w:cs="Calibri"/>
-          <w:i/>
-          <w:color w:val="303030"/>
-          <w:lang w:val="en-GB"/>
-        </w:rPr>
-        <w:t>i.e.</w:t>
-      </w:r>
-      <w:proofErr w:type="gramEnd"/>
-      <w:r>
-        <w:rPr>
-          <w:rFonts w:ascii="Calibri" w:eastAsia="Calibri" w:hAnsi="Calibri" w:cs="Calibri"/>
-          <w:i/>
-          <w:color w:val="303030"/>
-          <w:lang w:val="en-GB"/>
-        </w:rPr>
-        <w:t xml:space="preserve"> currently published approaches that are closest to the approach applied for the submission, and the extent to which the submission represents an improvement over these approaches. The submission will be evaluated based on the degree to which it is new or unique. This could be in terms of technology, methodology, or application.</w:t>
+        <w:t>compare the approach used to the state of the art, i.e. currently published approaches that are closest to the approach applied for the submission, and the extent to which the submission represents an improvement over these approaches. The submission will be evaluated based on the degree to which it is new or unique. This could be in terms of technology, methodology, or application.</w:t>
       </w:r>
     </w:p>
     <w:tbl>
@@ -2084,6 +2080,88 @@
                 <w:sz w:val="28"/>
               </w:rPr>
             </w:pPr>
+            <w:r>
+              <w:rPr>
+                <w:b/>
+                <w:sz w:val="28"/>
+              </w:rPr>
+              <w:t>Paolo Barba: Data Scientist</w:t>
+            </w:r>
+            <w:r>
+              <w:rPr>
+                <w:b/>
+                <w:sz w:val="28"/>
+              </w:rPr>
+              <w:t xml:space="preserve">, </w:t>
+            </w:r>
+            <w:hyperlink r:id="rId11" w:history="1">
+              <w:r>
+                <w:rPr>
+                  <w:rStyle w:val="Hyperlink"/>
+                  <w:b/>
+                  <w:sz w:val="28"/>
+                </w:rPr>
+                <w:t>paolobarba50@gmail.com</w:t>
+              </w:r>
+            </w:hyperlink>
+            <w:r>
+              <w:rPr>
+                <w:b/>
+                <w:sz w:val="28"/>
+              </w:rPr>
+              <w:t>., cell. +39 3451600069</w:t>
+            </w:r>
+          </w:p>
+          <w:p>
+            <w:pPr>
+              <w:spacing w:after="0" w:line="240" w:lineRule="auto"/>
+              <w:jc w:val="both"/>
+              <w:rPr>
+                <w:b/>
+                <w:sz w:val="28"/>
+              </w:rPr>
+            </w:pPr>
+            <w:r>
+              <w:rPr>
+                <w:b/>
+                <w:sz w:val="28"/>
+              </w:rPr>
+              <w:t>Raffaele Liguori: Data Engineer</w:t>
+            </w:r>
+          </w:p>
+          <w:p>
+            <w:pPr>
+              <w:spacing w:after="0" w:line="240" w:lineRule="auto"/>
+              <w:jc w:val="both"/>
+              <w:rPr>
+                <w:b/>
+                <w:sz w:val="28"/>
+              </w:rPr>
+            </w:pPr>
+            <w:r>
+              <w:rPr>
+                <w:b/>
+                <w:sz w:val="28"/>
+              </w:rPr>
+              <w:t>Francesco Cellitti: Data Analyst</w:t>
+            </w:r>
+          </w:p>
+          <w:p>
+            <w:pPr>
+              <w:spacing w:after="0" w:line="240" w:lineRule="auto"/>
+              <w:jc w:val="both"/>
+              <w:rPr>
+                <w:b/>
+                <w:sz w:val="28"/>
+              </w:rPr>
+            </w:pPr>
+            <w:r>
+              <w:rPr>
+                <w:b/>
+                <w:sz w:val="28"/>
+              </w:rPr>
+              <w:t>Gianmario Sangiovanni: phd Candidate Data Analysis</w:t>
+            </w:r>
           </w:p>
           <w:p>
             <w:pPr>
@@ -2125,8 +2203,8 @@
     </w:tbl>
     <w:p/>
     <w:sectPr>
-      <w:headerReference w:type="default" r:id="rId11"/>
-      <w:footerReference w:type="default" r:id="rId12"/>
+      <w:headerReference w:type="default" r:id="rId12"/>
+      <w:footerReference w:type="default" r:id="rId13"/>
       <w:pgSz w:w="12240" w:h="15840"/>
       <w:pgMar w:top="1440" w:right="1440" w:bottom="1440" w:left="1440" w:header="0" w:footer="0" w:gutter="0"/>
       <w:cols w:space="720"/>
@@ -2260,7 +2338,6 @@
         <w:szCs w:val="18"/>
       </w:rPr>
     </w:pPr>
-    <w:proofErr w:type="spellStart"/>
     <w:r>
       <w:rPr>
         <w:b/>
@@ -2269,25 +2346,14 @@
       </w:rPr>
       <w:t>Discovery</w:t>
     </w:r>
-    <w:proofErr w:type="spellEnd"/>
     <w:r>
       <w:rPr>
         <w:b/>
         <w:sz w:val="18"/>
         <w:szCs w:val="18"/>
       </w:rPr>
-      <w:t xml:space="preserve"> </w:t>
+      <w:t xml:space="preserve"> challenge</w:t>
     </w:r>
-    <w:proofErr w:type="spellStart"/>
-    <w:r>
-      <w:rPr>
-        <w:b/>
-        <w:sz w:val="18"/>
-        <w:szCs w:val="18"/>
-      </w:rPr>
-      <w:t>challenge</w:t>
-    </w:r>
-    <w:proofErr w:type="spellEnd"/>
   </w:p>
   <w:p>
     <w:pPr>
@@ -2306,6 +2372,7 @@
         <w:b/>
         <w:sz w:val="18"/>
         <w:szCs w:val="18"/>
+        <w:shd w:val="clear" w:color="auto" w:fill="FFFF00"/>
       </w:rPr>
     </w:pPr>
     <w:r>
@@ -2316,7 +2383,6 @@
       </w:rPr>
       <w:t xml:space="preserve">Team: </w:t>
     </w:r>
-    <w:proofErr w:type="spellStart"/>
     <w:r>
       <w:rPr>
         <w:b/>
@@ -2324,58 +2390,18 @@
         <w:szCs w:val="18"/>
         <w:shd w:val="clear" w:color="auto" w:fill="FFFF00"/>
       </w:rPr>
-      <w:t>Please</w:t>
+      <w:t>StatsRomaClub</w:t>
     </w:r>
-    <w:proofErr w:type="spellEnd"/>
-    <w:r>
+  </w:p>
+  <w:p>
+    <w:pPr>
+      <w:pStyle w:val="Header"/>
       <w:rPr>
         <w:b/>
         <w:sz w:val="18"/>
         <w:szCs w:val="18"/>
-        <w:shd w:val="clear" w:color="auto" w:fill="FFFF00"/>
       </w:rPr>
-      <w:t xml:space="preserve"> </w:t>
-    </w:r>
-    <w:proofErr w:type="spellStart"/>
-    <w:r>
-      <w:rPr>
-        <w:b/>
-        <w:sz w:val="18"/>
-        <w:szCs w:val="18"/>
-        <w:shd w:val="clear" w:color="auto" w:fill="FFFF00"/>
-      </w:rPr>
-      <w:t>add</w:t>
-    </w:r>
-    <w:proofErr w:type="spellEnd"/>
-    <w:r>
-      <w:rPr>
-        <w:b/>
-        <w:sz w:val="18"/>
-        <w:szCs w:val="18"/>
-        <w:shd w:val="clear" w:color="auto" w:fill="FFFF00"/>
-      </w:rPr>
-      <w:t xml:space="preserve"> </w:t>
-    </w:r>
-    <w:proofErr w:type="spellStart"/>
-    <w:r>
-      <w:rPr>
-        <w:b/>
-        <w:sz w:val="18"/>
-        <w:szCs w:val="18"/>
-        <w:shd w:val="clear" w:color="auto" w:fill="FFFF00"/>
-      </w:rPr>
-      <w:t>your</w:t>
-    </w:r>
-    <w:proofErr w:type="spellEnd"/>
-    <w:r>
-      <w:rPr>
-        <w:b/>
-        <w:sz w:val="18"/>
-        <w:szCs w:val="18"/>
-        <w:shd w:val="clear" w:color="auto" w:fill="FFFF00"/>
-      </w:rPr>
-      <w:t xml:space="preserve"> team name</w:t>
-    </w:r>
+    </w:pPr>
   </w:p>
   <w:p>
     <w:pPr>
@@ -3393,7 +3419,7 @@
       <w:rFonts w:ascii="Times New Roman" w:eastAsia="Times New Roman" w:hAnsi="Times New Roman" w:cs="Times New Roman"/>
       <w:sz w:val="24"/>
       <w:szCs w:val="24"/>
-      <w:lang w:val="en-SI" w:eastAsia="en-SI"/>
+      <w:lang/>
     </w:rPr>
   </w:style>
   <w:style w:type="character" w:customStyle="1" w:styleId="normaltextrun">
@@ -3405,6 +3431,29 @@
     <w:name w:val="eop"/>
     <w:basedOn w:val="DefaultParagraphFont"/>
     <w:rsid w:val="000A12F1"/>
+  </w:style>
+  <w:style w:type="character" w:styleId="Hyperlink">
+    <w:name w:val="Hyperlink"/>
+    <w:basedOn w:val="DefaultParagraphFont"/>
+    <w:uiPriority w:val="99"/>
+    <w:unhideWhenUsed/>
+    <w:rsid w:val="000624A0"/>
+    <w:rPr>
+      <w:color w:val="0563C1" w:themeColor="hyperlink"/>
+      <w:u w:val="single"/>
+    </w:rPr>
+  </w:style>
+  <w:style w:type="character" w:styleId="UnresolvedMention">
+    <w:name w:val="Unresolved Mention"/>
+    <w:basedOn w:val="DefaultParagraphFont"/>
+    <w:uiPriority w:val="99"/>
+    <w:semiHidden/>
+    <w:unhideWhenUsed/>
+    <w:rsid w:val="000624A0"/>
+    <w:rPr>
+      <w:color w:val="605E5C"/>
+      <w:shd w:val="clear" w:color="auto" w:fill="E1DFDD"/>
+    </w:rPr>
   </w:style>
 </w:styles>
 </file>
@@ -3705,14 +3754,12 @@
 </file>
 
 <file path=customXml/item1.xml><?xml version="1.0" encoding="utf-8"?>
-<p:properties xmlns:p="http://schemas.microsoft.com/office/2006/metadata/properties" xmlns:xsi="http://www.w3.org/2001/XMLSchema-instance" xmlns:pc="http://schemas.microsoft.com/office/infopath/2007/PartnerControls">
-  <documentManagement>
-    <lcf76f155ced4ddcb4097134ff3c332f xmlns="a4c6cd38-953d-409e-8266-a7703513a0a4">
-      <Terms xmlns="http://schemas.microsoft.com/office/infopath/2007/PartnerControls"/>
-    </lcf76f155ced4ddcb4097134ff3c332f>
-    <TaxCatchAll xmlns="64638040-35f6-4905-b21f-4e31af5e1fb5" xsi:nil="true"/>
-  </documentManagement>
-</p:properties>
+<?mso-contentType ?>
+<FormTemplates xmlns="http://schemas.microsoft.com/sharepoint/v3/contenttype/forms">
+  <Display>DocumentLibraryForm</Display>
+  <Edit>DocumentLibraryForm</Edit>
+  <New>DocumentLibraryForm</New>
+</FormTemplates>
 </file>
 
 <file path=customXml/item2.xml><?xml version="1.0" encoding="utf-8"?>
@@ -3959,12 +4006,14 @@
 </file>
 
 <file path=customXml/item3.xml><?xml version="1.0" encoding="utf-8"?>
-<?mso-contentType ?>
-<FormTemplates xmlns="http://schemas.microsoft.com/sharepoint/v3/contenttype/forms">
-  <Display>DocumentLibraryForm</Display>
-  <Edit>DocumentLibraryForm</Edit>
-  <New>DocumentLibraryForm</New>
-</FormTemplates>
+<p:properties xmlns:p="http://schemas.microsoft.com/office/2006/metadata/properties" xmlns:xsi="http://www.w3.org/2001/XMLSchema-instance" xmlns:pc="http://schemas.microsoft.com/office/infopath/2007/PartnerControls">
+  <documentManagement>
+    <lcf76f155ced4ddcb4097134ff3c332f xmlns="a4c6cd38-953d-409e-8266-a7703513a0a4">
+      <Terms xmlns="http://schemas.microsoft.com/office/infopath/2007/PartnerControls"/>
+    </lcf76f155ced4ddcb4097134ff3c332f>
+    <TaxCatchAll xmlns="64638040-35f6-4905-b21f-4e31af5e1fb5" xsi:nil="true"/>
+  </documentManagement>
+</p:properties>
 </file>
 
 <file path=customXml/item4.xml><?xml version="1.0" encoding="utf-8"?>
@@ -3972,12 +4021,9 @@
 </file>
 
 <file path=customXml/itemProps1.xml><?xml version="1.0" encoding="utf-8"?>
-<ds:datastoreItem xmlns:ds="http://schemas.openxmlformats.org/officeDocument/2006/customXml" ds:itemID="{5C0846D3-A379-4D30-B61B-4E3905E1DBD8}">
+<ds:datastoreItem xmlns:ds="http://schemas.openxmlformats.org/officeDocument/2006/customXml" ds:itemID="{6C9760C8-C8FE-4239-BBC2-3DAB0102960D}">
   <ds:schemaRefs>
-    <ds:schemaRef ds:uri="http://schemas.microsoft.com/office/2006/metadata/properties"/>
-    <ds:schemaRef ds:uri="http://schemas.microsoft.com/office/infopath/2007/PartnerControls"/>
-    <ds:schemaRef ds:uri="a4c6cd38-953d-409e-8266-a7703513a0a4"/>
-    <ds:schemaRef ds:uri="64638040-35f6-4905-b21f-4e31af5e1fb5"/>
+    <ds:schemaRef ds:uri="http://schemas.microsoft.com/sharepoint/v3/contenttype/forms"/>
   </ds:schemaRefs>
 </ds:datastoreItem>
 </file>
@@ -4002,9 +4048,12 @@
 </file>
 
 <file path=customXml/itemProps3.xml><?xml version="1.0" encoding="utf-8"?>
-<ds:datastoreItem xmlns:ds="http://schemas.openxmlformats.org/officeDocument/2006/customXml" ds:itemID="{6C9760C8-C8FE-4239-BBC2-3DAB0102960D}">
+<ds:datastoreItem xmlns:ds="http://schemas.openxmlformats.org/officeDocument/2006/customXml" ds:itemID="{5C0846D3-A379-4D30-B61B-4E3905E1DBD8}">
   <ds:schemaRefs>
-    <ds:schemaRef ds:uri="http://schemas.microsoft.com/sharepoint/v3/contenttype/forms"/>
+    <ds:schemaRef ds:uri="http://schemas.microsoft.com/office/2006/metadata/properties"/>
+    <ds:schemaRef ds:uri="http://schemas.microsoft.com/office/infopath/2007/PartnerControls"/>
+    <ds:schemaRef ds:uri="a4c6cd38-953d-409e-8266-a7703513a0a4"/>
+    <ds:schemaRef ds:uri="64638040-35f6-4905-b21f-4e31af5e1fb5"/>
   </ds:schemaRefs>
 </ds:datastoreItem>
 </file>

</xml_diff>